<commit_message>
fix(validation): correctly validate image placeholders
This commit makes sure, that also image placeholders get validated.

The create view for `Template` now accepts optionally an additional
files list (analoguous to the `merge` endpoint).
</commit_message>
<xml_diff>
--- a/document_merge_service/api/tests/data/docx-template-placeholdercheck.docx
+++ b/document_merge_service/api/tests/data/docx-template-placeholdercheck.docx
@@ -395,6 +395,85 @@
           <w:spacing w:val="0"/>
         </w:rPr>
         <w:t>{{baz}}</w:t>
+      </w:r>
+    </w:p>
+    <w:p>
+      <w:pPr>
+        <w:pStyle w:val="PreformattedText"/>
+        <w:widowControl/>
+        <w:shd w:val="clear" w:fill="EEEEEE"/>
+        <w:spacing w:before="225" w:after="225"/>
+        <w:rPr/>
+      </w:pPr>
+      <w:r>
+        <w:rPr>
+          <w:rFonts w:ascii="Consolas;Menlo;Deja Vu Sans Mono;Bitstream Vera Sans Mono;monospace" w:hAnsi="Consolas;Menlo;Deja Vu Sans Mono;Bitstream Vera Sans Mono;monospace"/>
+          <w:b w:val="false"/>
+          <w:i w:val="false"/>
+          <w:caps w:val="false"/>
+          <w:smallCaps w:val="false"/>
+          <w:color w:val="3E4349"/>
+          <w:spacing w:val="0"/>
+        </w:rPr>
+        <w:t>{{ ‘</w:t>
+      </w:r>
+      <w:r>
+        <w:rPr>
+          <w:rFonts w:eastAsia="Droid Sans Fallback" w:cs="DejaVu Sans Mono" w:ascii="Consolas;Menlo;Deja Vu Sans Mono;Bitstream Vera Sans Mono;monospace" w:hAnsi="Consolas;Menlo;Deja Vu Sans Mono;Bitstream Vera Sans Mono;monospace"/>
+          <w:b w:val="false"/>
+          <w:i w:val="false"/>
+          <w:caps w:val="false"/>
+          <w:smallCaps w:val="false"/>
+          <w:color w:val="3E4349"/>
+          <w:spacing w:val="0"/>
+          <w:kern w:val="0"/>
+          <w:sz w:val="20"/>
+          <w:szCs w:val="20"/>
+          <w:lang w:val="en-US" w:eastAsia="zh-CN" w:bidi="hi-IN"/>
+        </w:rPr>
+        <w:t>black</w:t>
+      </w:r>
+      <w:r>
+        <w:rPr>
+          <w:rFonts w:ascii="Consolas;Menlo;Deja Vu Sans Mono;Bitstream Vera Sans Mono;monospace" w:hAnsi="Consolas;Menlo;Deja Vu Sans Mono;Bitstream Vera Sans Mono;monospace"/>
+          <w:b w:val="false"/>
+          <w:i w:val="false"/>
+          <w:caps w:val="false"/>
+          <w:smallCaps w:val="false"/>
+          <w:color w:val="3E4349"/>
+          <w:spacing w:val="0"/>
+        </w:rPr>
+        <w:t>.png’ | image() }}</w:t>
+      </w:r>
+    </w:p>
+    <w:p>
+      <w:pPr>
+        <w:pStyle w:val="PreformattedText"/>
+        <w:widowControl/>
+        <w:shd w:val="clear" w:fill="EEEEEE"/>
+        <w:spacing w:before="225" w:after="225"/>
+        <w:rPr>
+          <w:rFonts w:ascii="Consolas;Menlo;Deja Vu Sans Mono;Bitstream Vera Sans Mono;monospace" w:hAnsi="Consolas;Menlo;Deja Vu Sans Mono;Bitstream Vera Sans Mono;monospace"/>
+          <w:b w:val="false"/>
+          <w:b w:val="false"/>
+          <w:i w:val="false"/>
+          <w:i w:val="false"/>
+          <w:caps w:val="false"/>
+          <w:smallCaps w:val="false"/>
+          <w:color w:val="3E4349"/>
+          <w:spacing w:val="0"/>
+        </w:rPr>
+      </w:pPr>
+      <w:r>
+        <w:rPr>
+          <w:rFonts w:ascii="Consolas;Menlo;Deja Vu Sans Mono;Bitstream Vera Sans Mono;monospace" w:hAnsi="Consolas;Menlo;Deja Vu Sans Mono;Bitstream Vera Sans Mono;monospace"/>
+          <w:b w:val="false"/>
+          <w:i w:val="false"/>
+          <w:caps w:val="false"/>
+          <w:smallCaps w:val="false"/>
+          <w:color w:val="3E4349"/>
+          <w:spacing w:val="0"/>
+        </w:rPr>
       </w:r>
     </w:p>
     <w:p>
@@ -420,7 +499,7 @@
 </file>
 
 <file path=word/numbering.xml><?xml version="1.0" encoding="utf-8"?>
-<w:numbering xmlns:w="http://schemas.openxmlformats.org/wordprocessingml/2006/main" xmlns:o="urn:schemas-microsoft-com:office:office" xmlns:r="http://schemas.openxmlformats.org/officeDocument/2006/relationships" xmlns:v="urn:schemas-microsoft-com:vml">
+<w:numbering xmlns:w="http://schemas.openxmlformats.org/wordprocessingml/2006/main" xmlns:o="urn:schemas-microsoft-com:office:office" xmlns:r="http://schemas.openxmlformats.org/officeDocument/2006/relationships" xmlns:v="urn:schemas-microsoft-com:vml" xmlns:mc="http://schemas.openxmlformats.org/markup-compatibility/2006" xmlns:w14="http://schemas.microsoft.com/office/word/2010/wordml" mc:Ignorable="w14">
   <w:abstractNum w:abstractNumId="1">
     <w:lvl w:ilvl="0">
       <w:start w:val="1"/>
@@ -430,6 +509,9 @@
       <w:lvlText w:val=""/>
       <w:lvlJc w:val="left"/>
       <w:pPr>
+        <w:tabs>
+          <w:tab w:val="num" w:pos="0"/>
+        </w:tabs>
         <w:ind w:left="432" w:hanging="432"/>
       </w:pPr>
     </w:lvl>
@@ -441,6 +523,9 @@
       <w:lvlText w:val=""/>
       <w:lvlJc w:val="left"/>
       <w:pPr>
+        <w:tabs>
+          <w:tab w:val="num" w:pos="0"/>
+        </w:tabs>
         <w:ind w:left="576" w:hanging="576"/>
       </w:pPr>
     </w:lvl>
@@ -451,6 +536,9 @@
       <w:lvlText w:val=""/>
       <w:lvlJc w:val="left"/>
       <w:pPr>
+        <w:tabs>
+          <w:tab w:val="num" w:pos="0"/>
+        </w:tabs>
         <w:ind w:left="0" w:hanging="0"/>
       </w:pPr>
     </w:lvl>
@@ -461,6 +549,9 @@
       <w:lvlText w:val=""/>
       <w:lvlJc w:val="left"/>
       <w:pPr>
+        <w:tabs>
+          <w:tab w:val="num" w:pos="0"/>
+        </w:tabs>
         <w:ind w:left="0" w:hanging="0"/>
       </w:pPr>
     </w:lvl>
@@ -471,6 +562,9 @@
       <w:lvlText w:val=""/>
       <w:lvlJc w:val="left"/>
       <w:pPr>
+        <w:tabs>
+          <w:tab w:val="num" w:pos="0"/>
+        </w:tabs>
         <w:ind w:left="0" w:hanging="0"/>
       </w:pPr>
     </w:lvl>
@@ -481,6 +575,9 @@
       <w:lvlText w:val=""/>
       <w:lvlJc w:val="left"/>
       <w:pPr>
+        <w:tabs>
+          <w:tab w:val="num" w:pos="0"/>
+        </w:tabs>
         <w:ind w:left="0" w:hanging="0"/>
       </w:pPr>
     </w:lvl>
@@ -491,6 +588,9 @@
       <w:lvlText w:val=""/>
       <w:lvlJc w:val="left"/>
       <w:pPr>
+        <w:tabs>
+          <w:tab w:val="num" w:pos="0"/>
+        </w:tabs>
         <w:ind w:left="0" w:hanging="0"/>
       </w:pPr>
     </w:lvl>
@@ -501,6 +601,9 @@
       <w:lvlText w:val=""/>
       <w:lvlJc w:val="left"/>
       <w:pPr>
+        <w:tabs>
+          <w:tab w:val="num" w:pos="0"/>
+        </w:tabs>
         <w:ind w:left="0" w:hanging="0"/>
       </w:pPr>
     </w:lvl>
@@ -511,6 +614,9 @@
       <w:lvlText w:val=""/>
       <w:lvlJc w:val="left"/>
       <w:pPr>
+        <w:tabs>
+          <w:tab w:val="num" w:pos="0"/>
+        </w:tabs>
         <w:ind w:left="0" w:hanging="0"/>
       </w:pPr>
     </w:lvl>
@@ -527,13 +633,14 @@
     <w:rPrDefault>
       <w:rPr>
         <w:rFonts w:ascii="Liberation Serif" w:hAnsi="Liberation Serif" w:eastAsia="Noto Sans CJK SC Regular" w:cs="FreeSans"/>
-        <w:sz w:val="20"/>
         <w:szCs w:val="24"/>
         <w:lang w:val="en-US" w:eastAsia="zh-CN" w:bidi="hi-IN"/>
       </w:rPr>
     </w:rPrDefault>
     <w:pPrDefault>
-      <w:pPr/>
+      <w:pPr>
+        <w:suppressAutoHyphens w:val="true"/>
+      </w:pPr>
     </w:pPrDefault>
   </w:docDefaults>
   <w:style w:type="paragraph" w:styleId="Normal">
@@ -541,6 +648,7 @@
     <w:qFormat/>
     <w:pPr>
       <w:widowControl/>
+      <w:suppressAutoHyphens w:val="true"/>
       <w:bidi w:val="0"/>
       <w:spacing w:before="0" w:after="0"/>
       <w:jc w:val="left"/>

</xml_diff>